<commit_message>
Add one more query to sql-query-2.docx
</commit_message>
<xml_diff>
--- a/eldyn/sql-query-2.docx
+++ b/eldyn/sql-query-2.docx
@@ -885,8 +885,6 @@
         </w:rPr>
         <w:t>:</w:t>
       </w:r>
-      <w:bookmarkStart w:id="0" w:name="_GoBack"/>
-      <w:bookmarkEnd w:id="0"/>
       <w:r>
         <w:rPr>
           <w:rFonts w:hint="default"/>
@@ -1076,6 +1074,122 @@
         </w:drawing>
       </w:r>
     </w:p>
+    <w:p>
+      <w:pPr>
+        <w:rPr>
+          <w:rFonts w:hint="default"/>
+        </w:rPr>
+      </w:pPr>
+      <w:r>
+        <w:rPr>
+          <w:rFonts w:hint="default"/>
+        </w:rPr>
+        <w:br w:type="page"/>
+      </w:r>
+    </w:p>
+    <w:p>
+      <w:pPr>
+        <w:numPr>
+          <w:ilvl w:val="0"/>
+          <w:numId w:val="1"/>
+        </w:numPr>
+        <w:rPr>
+          <w:rFonts w:hint="default"/>
+        </w:rPr>
+      </w:pPr>
+      <w:r>
+        <w:rPr>
+          <w:rFonts w:hint="default"/>
+        </w:rPr>
+        <w:t>SELECT alamat, COUNT(*) FROM `penyuplai_obat` GROUP BY alamat;</w:t>
+      </w:r>
+      <w:r>
+        <w:rPr>
+          <w:rFonts w:hint="default"/>
+        </w:rPr>
+        <w:br w:type="textWrapping"/>
+      </w:r>
+      <w:bookmarkStart w:id="0" w:name="_GoBack"/>
+      <w:bookmarkEnd w:id="0"/>
+      <w:r>
+        <w:rPr>
+          <w:rFonts w:hint="default"/>
+        </w:rPr>
+        <w:br w:type="textWrapping"/>
+      </w:r>
+      <w:r>
+        <w:rPr>
+          <w:rFonts w:hint="default"/>
+          <w:i/>
+          <w:iCs/>
+          <w:shd w:val="clear" w:color="FFFFFF" w:fill="D9D9D9"/>
+        </w:rPr>
+        <w:t>output</w:t>
+      </w:r>
+      <w:r>
+        <w:rPr>
+          <w:rFonts w:hint="default"/>
+          <w:shd w:val="clear" w:color="FFFFFF" w:fill="D9D9D9"/>
+        </w:rPr>
+        <w:t>:</w:t>
+      </w:r>
+      <w:r>
+        <w:rPr>
+          <w:rFonts w:hint="default"/>
+          <w:shd w:val="clear" w:color="FFFFFF" w:fill="D9D9D9"/>
+        </w:rPr>
+        <w:br w:type="textWrapping"/>
+      </w:r>
+      <w:r>
+        <w:rPr>
+          <w:rFonts w:hint="default"/>
+        </w:rPr>
+        <w:drawing>
+          <wp:inline distT="0" distB="0" distL="114300" distR="114300">
+            <wp:extent cx="2352675" cy="1524000"/>
+            <wp:effectExtent l="42545" t="4445" r="43180" b="90805"/>
+            <wp:docPr id="11" name="Picture 11" descr="Screenshot from 2021-11-18 20-33-27"/>
+            <wp:cNvGraphicFramePr>
+              <a:graphicFrameLocks xmlns:a="http://schemas.openxmlformats.org/drawingml/2006/main" noChangeAspect="1"/>
+            </wp:cNvGraphicFramePr>
+            <a:graphic xmlns:a="http://schemas.openxmlformats.org/drawingml/2006/main">
+              <a:graphicData uri="http://schemas.openxmlformats.org/drawingml/2006/picture">
+                <pic:pic xmlns:pic="http://schemas.openxmlformats.org/drawingml/2006/picture">
+                  <pic:nvPicPr>
+                    <pic:cNvPr id="11" name="Picture 11" descr="Screenshot from 2021-11-18 20-33-27"/>
+                    <pic:cNvPicPr>
+                      <a:picLocks noChangeAspect="1"/>
+                    </pic:cNvPicPr>
+                  </pic:nvPicPr>
+                  <pic:blipFill>
+                    <a:blip r:embed="rId14"/>
+                    <a:stretch>
+                      <a:fillRect/>
+                    </a:stretch>
+                  </pic:blipFill>
+                  <pic:spPr>
+                    <a:xfrm>
+                      <a:off x="0" y="0"/>
+                      <a:ext cx="2352675" cy="1524000"/>
+                    </a:xfrm>
+                    <a:prstGeom prst="rect">
+                      <a:avLst/>
+                    </a:prstGeom>
+                    <a:effectLst>
+                      <a:outerShdw blurRad="50800" dist="38100" dir="5400000" algn="t" rotWithShape="0">
+                        <a:prstClr val="black">
+                          <a:alpha val="40000"/>
+                        </a:prstClr>
+                      </a:outerShdw>
+                    </a:effectLst>
+                  </pic:spPr>
+                </pic:pic>
+              </a:graphicData>
+            </a:graphic>
+          </wp:inline>
+        </w:drawing>
+      </w:r>
+    </w:p>
     <w:sectPr>
       <w:pgSz w:w="11906" w:h="16838"/>
       <w:pgMar w:top="1440" w:right="1800" w:bottom="1440" w:left="1800" w:header="720" w:footer="720" w:gutter="0"/>
@@ -1084,6 +1198,26 @@
     </w:sectPr>
   </w:body>
 </w:document>
+</file>
+
+<file path=word/numbering.xml><?xml version="1.0" encoding="utf-8"?>
+<w:numbering xmlns:wpc="http://schemas.microsoft.com/office/word/2010/wordprocessingCanvas" xmlns:mc="http://schemas.openxmlformats.org/markup-compatibility/2006" xmlns:o="urn:schemas-microsoft-com:office:office" xmlns:r="http://schemas.openxmlformats.org/officeDocument/2006/relationships" xmlns:m="http://schemas.openxmlformats.org/officeDocument/2006/math" xmlns:v="urn:schemas-microsoft-com:vml" xmlns:wp14="http://schemas.microsoft.com/office/word/2010/wordprocessingDrawing" xmlns:wp="http://schemas.openxmlformats.org/drawingml/2006/wordprocessingDrawing" xmlns:w10="urn:schemas-microsoft-com:office:word" xmlns:w="http://schemas.openxmlformats.org/wordprocessingml/2006/main" xmlns:w14="http://schemas.microsoft.com/office/word/2010/wordml" xmlns:wpg="http://schemas.microsoft.com/office/word/2010/wordprocessingGroup" xmlns:wpi="http://schemas.microsoft.com/office/word/2010/wordprocessingInk" xmlns:wne="http://schemas.microsoft.com/office/word/2006/wordml" xmlns:wps="http://schemas.microsoft.com/office/word/2010/wordprocessingShape" xmlns:wpsCustomData="http://www.wps.cn/officeDocument/2013/wpsCustomData" mc:Ignorable="w14 wp14">
+  <w:abstractNum w:abstractNumId="0">
+    <w:nsid w:val="13F23036"/>
+    <w:multiLevelType w:val="singleLevel"/>
+    <w:tmpl w:val="13F23036"/>
+    <w:lvl w:ilvl="0" w:tentative="0">
+      <w:start w:val="11"/>
+      <w:numFmt w:val="decimal"/>
+      <w:suff w:val="space"/>
+      <w:lvlText w:val="%1."/>
+      <w:lvlJc w:val="left"/>
+    </w:lvl>
+  </w:abstractNum>
+  <w:num w:numId="1">
+    <w:abstractNumId w:val="0"/>
+  </w:num>
+</w:numbering>
 </file>
 
 <file path=word/styles.xml><?xml version="1.0" encoding="utf-8"?>

</xml_diff>